<commit_message>
Corrección de  diagrama de caso de uso (Rational rose )
Corrección de  diagrama de caso de uso (Rational rose )
</commit_message>
<xml_diff>
--- a/AppCaso_Uso.docx
+++ b/AppCaso_Uso.docx
@@ -28,16 +28,8 @@
         </w:rPr>
         <w:t>CASO DE USO APP RECETA (COCINA)</w:t>
       </w:r>
-    </w:p>
-    <w:p>
-      <w:pPr>
-        <w:jc w:val="center"/>
-        <w:rPr>
-          <w:b/>
-          <w:color w:val="C00000"/>
-          <w:sz w:val="28"/>
-        </w:rPr>
-      </w:pPr>
+      <w:bookmarkStart w:id="0" w:name="_GoBack"/>
+      <w:bookmarkEnd w:id="0"/>
     </w:p>
     <w:p>
       <w:pPr>
@@ -83,10 +75,10 @@
           <w:lang w:eastAsia="es-ES"/>
         </w:rPr>
         <w:drawing>
-          <wp:inline distT="0" distB="0" distL="0" distR="0" wp14:anchorId="1D423702" wp14:editId="104518BA">
-            <wp:extent cx="4333875" cy="2871290"/>
-            <wp:effectExtent l="19050" t="19050" r="9525" b="24765"/>
-            <wp:docPr id="2" name="Imagen 2"/>
+          <wp:inline distT="0" distB="0" distL="0" distR="0">
+            <wp:extent cx="5400040" cy="3620135"/>
+            <wp:effectExtent l="0" t="0" r="0" b="0"/>
+            <wp:docPr id="1" name="Imagen 1"/>
             <wp:cNvGraphicFramePr>
               <a:graphicFrameLocks xmlns:a="http://schemas.openxmlformats.org/drawingml/2006/main" noChangeAspect="1"/>
             </wp:cNvGraphicFramePr>
@@ -94,7 +86,7 @@
               <a:graphicData uri="http://schemas.openxmlformats.org/drawingml/2006/picture">
                 <pic:pic xmlns:pic="http://schemas.openxmlformats.org/drawingml/2006/picture">
                   <pic:nvPicPr>
-                    <pic:cNvPr id="2" name="E3CC9C8.tmp"/>
+                    <pic:cNvPr id="1" name="3908557.tmp"/>
                     <pic:cNvPicPr/>
                   </pic:nvPicPr>
                   <pic:blipFill>
@@ -112,19 +104,11 @@
                   <pic:spPr>
                     <a:xfrm>
                       <a:off x="0" y="0"/>
-                      <a:ext cx="4333875" cy="2871290"/>
+                      <a:ext cx="5400040" cy="3620135"/>
                     </a:xfrm>
                     <a:prstGeom prst="rect">
                       <a:avLst/>
                     </a:prstGeom>
-                    <a:ln w="19050">
-                      <a:solidFill>
-                        <a:schemeClr val="accent4">
-                          <a:lumMod val="60000"/>
-                          <a:lumOff val="40000"/>
-                        </a:schemeClr>
-                      </a:solidFill>
-                    </a:ln>
                   </pic:spPr>
                 </pic:pic>
               </a:graphicData>
@@ -132,22 +116,6 @@
           </wp:inline>
         </w:drawing>
       </w:r>
-    </w:p>
-    <w:p>
-      <w:pPr>
-        <w:rPr>
-          <w:b/>
-          <w:color w:val="002060"/>
-        </w:rPr>
-      </w:pPr>
-    </w:p>
-    <w:p>
-      <w:pPr>
-        <w:rPr>
-          <w:b/>
-          <w:color w:val="002060"/>
-        </w:rPr>
-      </w:pPr>
     </w:p>
     <w:p>
       <w:pPr>
@@ -240,12 +208,6 @@
         <w:tc>
           <w:tcPr>
             <w:tcW w:w="2686" w:type="dxa"/>
-            <w:tcBorders>
-              <w:top w:val="double" w:sz="4" w:space="0" w:color="ED7D31" w:themeColor="accent2"/>
-              <w:left w:val="double" w:sz="4" w:space="0" w:color="ED7D31" w:themeColor="accent2"/>
-              <w:bottom w:val="double" w:sz="4" w:space="0" w:color="ED7D31" w:themeColor="accent2"/>
-              <w:right w:val="double" w:sz="4" w:space="0" w:color="ED7D31" w:themeColor="accent2"/>
-            </w:tcBorders>
           </w:tcPr>
           <w:p>
             <w:pPr>
@@ -266,12 +228,6 @@
         <w:tc>
           <w:tcPr>
             <w:tcW w:w="5788" w:type="dxa"/>
-            <w:tcBorders>
-              <w:top w:val="double" w:sz="4" w:space="0" w:color="ED7D31" w:themeColor="accent2"/>
-              <w:left w:val="double" w:sz="4" w:space="0" w:color="ED7D31" w:themeColor="accent2"/>
-              <w:bottom w:val="double" w:sz="4" w:space="0" w:color="ED7D31" w:themeColor="accent2"/>
-              <w:right w:val="double" w:sz="4" w:space="0" w:color="ED7D31" w:themeColor="accent2"/>
-            </w:tcBorders>
           </w:tcPr>
           <w:p>
             <w:pPr>
@@ -297,12 +253,6 @@
         <w:tc>
           <w:tcPr>
             <w:tcW w:w="2686" w:type="dxa"/>
-            <w:tcBorders>
-              <w:top w:val="double" w:sz="4" w:space="0" w:color="ED7D31" w:themeColor="accent2"/>
-              <w:left w:val="double" w:sz="4" w:space="0" w:color="ED7D31" w:themeColor="accent2"/>
-              <w:bottom w:val="double" w:sz="4" w:space="0" w:color="ED7D31" w:themeColor="accent2"/>
-              <w:right w:val="double" w:sz="4" w:space="0" w:color="ED7D31" w:themeColor="accent2"/>
-            </w:tcBorders>
           </w:tcPr>
           <w:p>
             <w:pPr>
@@ -323,12 +273,6 @@
         <w:tc>
           <w:tcPr>
             <w:tcW w:w="5788" w:type="dxa"/>
-            <w:tcBorders>
-              <w:top w:val="double" w:sz="4" w:space="0" w:color="ED7D31" w:themeColor="accent2"/>
-              <w:left w:val="double" w:sz="4" w:space="0" w:color="ED7D31" w:themeColor="accent2"/>
-              <w:bottom w:val="double" w:sz="4" w:space="0" w:color="ED7D31" w:themeColor="accent2"/>
-              <w:right w:val="double" w:sz="4" w:space="0" w:color="ED7D31" w:themeColor="accent2"/>
-            </w:tcBorders>
           </w:tcPr>
           <w:p>
             <w:pPr>
@@ -371,12 +315,6 @@
         <w:tc>
           <w:tcPr>
             <w:tcW w:w="2686" w:type="dxa"/>
-            <w:tcBorders>
-              <w:top w:val="double" w:sz="4" w:space="0" w:color="ED7D31" w:themeColor="accent2"/>
-              <w:left w:val="double" w:sz="4" w:space="0" w:color="ED7D31" w:themeColor="accent2"/>
-              <w:bottom w:val="double" w:sz="4" w:space="0" w:color="ED7D31" w:themeColor="accent2"/>
-              <w:right w:val="double" w:sz="4" w:space="0" w:color="ED7D31" w:themeColor="accent2"/>
-            </w:tcBorders>
           </w:tcPr>
           <w:p>
             <w:pPr>
@@ -397,12 +335,6 @@
         <w:tc>
           <w:tcPr>
             <w:tcW w:w="5788" w:type="dxa"/>
-            <w:tcBorders>
-              <w:top w:val="double" w:sz="4" w:space="0" w:color="ED7D31" w:themeColor="accent2"/>
-              <w:left w:val="double" w:sz="4" w:space="0" w:color="ED7D31" w:themeColor="accent2"/>
-              <w:bottom w:val="double" w:sz="4" w:space="0" w:color="ED7D31" w:themeColor="accent2"/>
-              <w:right w:val="double" w:sz="4" w:space="0" w:color="ED7D31" w:themeColor="accent2"/>
-            </w:tcBorders>
           </w:tcPr>
           <w:p>
             <w:pPr>
@@ -427,12 +359,6 @@
         <w:tc>
           <w:tcPr>
             <w:tcW w:w="2686" w:type="dxa"/>
-            <w:tcBorders>
-              <w:top w:val="double" w:sz="4" w:space="0" w:color="ED7D31" w:themeColor="accent2"/>
-              <w:left w:val="double" w:sz="4" w:space="0" w:color="ED7D31" w:themeColor="accent2"/>
-              <w:bottom w:val="double" w:sz="4" w:space="0" w:color="ED7D31" w:themeColor="accent2"/>
-              <w:right w:val="double" w:sz="4" w:space="0" w:color="ED7D31" w:themeColor="accent2"/>
-            </w:tcBorders>
           </w:tcPr>
           <w:p>
             <w:pPr>
@@ -453,12 +379,6 @@
         <w:tc>
           <w:tcPr>
             <w:tcW w:w="5788" w:type="dxa"/>
-            <w:tcBorders>
-              <w:top w:val="double" w:sz="4" w:space="0" w:color="ED7D31" w:themeColor="accent2"/>
-              <w:left w:val="double" w:sz="4" w:space="0" w:color="ED7D31" w:themeColor="accent2"/>
-              <w:bottom w:val="double" w:sz="4" w:space="0" w:color="ED7D31" w:themeColor="accent2"/>
-              <w:right w:val="double" w:sz="4" w:space="0" w:color="ED7D31" w:themeColor="accent2"/>
-            </w:tcBorders>
           </w:tcPr>
           <w:p>
             <w:pPr>
@@ -482,12 +402,6 @@
         <w:tc>
           <w:tcPr>
             <w:tcW w:w="2686" w:type="dxa"/>
-            <w:tcBorders>
-              <w:top w:val="double" w:sz="4" w:space="0" w:color="ED7D31" w:themeColor="accent2"/>
-              <w:left w:val="double" w:sz="4" w:space="0" w:color="ED7D31" w:themeColor="accent2"/>
-              <w:bottom w:val="double" w:sz="4" w:space="0" w:color="ED7D31" w:themeColor="accent2"/>
-              <w:right w:val="double" w:sz="4" w:space="0" w:color="ED7D31" w:themeColor="accent2"/>
-            </w:tcBorders>
           </w:tcPr>
           <w:p>
             <w:pPr>
@@ -508,12 +422,6 @@
         <w:tc>
           <w:tcPr>
             <w:tcW w:w="5788" w:type="dxa"/>
-            <w:tcBorders>
-              <w:top w:val="double" w:sz="4" w:space="0" w:color="ED7D31" w:themeColor="accent2"/>
-              <w:left w:val="double" w:sz="4" w:space="0" w:color="ED7D31" w:themeColor="accent2"/>
-              <w:bottom w:val="double" w:sz="4" w:space="0" w:color="ED7D31" w:themeColor="accent2"/>
-              <w:right w:val="double" w:sz="4" w:space="0" w:color="ED7D31" w:themeColor="accent2"/>
-            </w:tcBorders>
           </w:tcPr>
           <w:p>
             <w:pPr>
@@ -538,12 +446,6 @@
         <w:tc>
           <w:tcPr>
             <w:tcW w:w="2686" w:type="dxa"/>
-            <w:tcBorders>
-              <w:top w:val="double" w:sz="4" w:space="0" w:color="ED7D31" w:themeColor="accent2"/>
-              <w:left w:val="double" w:sz="4" w:space="0" w:color="ED7D31" w:themeColor="accent2"/>
-              <w:bottom w:val="double" w:sz="4" w:space="0" w:color="ED7D31" w:themeColor="accent2"/>
-              <w:right w:val="double" w:sz="4" w:space="0" w:color="ED7D31" w:themeColor="accent2"/>
-            </w:tcBorders>
           </w:tcPr>
           <w:p>
             <w:pPr>
@@ -564,12 +466,6 @@
         <w:tc>
           <w:tcPr>
             <w:tcW w:w="5788" w:type="dxa"/>
-            <w:tcBorders>
-              <w:top w:val="double" w:sz="4" w:space="0" w:color="ED7D31" w:themeColor="accent2"/>
-              <w:left w:val="double" w:sz="4" w:space="0" w:color="ED7D31" w:themeColor="accent2"/>
-              <w:bottom w:val="double" w:sz="4" w:space="0" w:color="ED7D31" w:themeColor="accent2"/>
-              <w:right w:val="double" w:sz="4" w:space="0" w:color="ED7D31" w:themeColor="accent2"/>
-            </w:tcBorders>
           </w:tcPr>
           <w:p>
             <w:pPr>
@@ -605,12 +501,6 @@
         <w:tc>
           <w:tcPr>
             <w:tcW w:w="2686" w:type="dxa"/>
-            <w:tcBorders>
-              <w:top w:val="double" w:sz="4" w:space="0" w:color="ED7D31" w:themeColor="accent2"/>
-              <w:left w:val="double" w:sz="4" w:space="0" w:color="ED7D31" w:themeColor="accent2"/>
-              <w:bottom w:val="double" w:sz="4" w:space="0" w:color="ED7D31" w:themeColor="accent2"/>
-              <w:right w:val="double" w:sz="4" w:space="0" w:color="ED7D31" w:themeColor="accent2"/>
-            </w:tcBorders>
           </w:tcPr>
           <w:p>
             <w:pPr>
@@ -631,12 +521,6 @@
         <w:tc>
           <w:tcPr>
             <w:tcW w:w="5788" w:type="dxa"/>
-            <w:tcBorders>
-              <w:top w:val="double" w:sz="4" w:space="0" w:color="ED7D31" w:themeColor="accent2"/>
-              <w:left w:val="double" w:sz="4" w:space="0" w:color="ED7D31" w:themeColor="accent2"/>
-              <w:bottom w:val="double" w:sz="4" w:space="0" w:color="ED7D31" w:themeColor="accent2"/>
-              <w:right w:val="double" w:sz="4" w:space="0" w:color="ED7D31" w:themeColor="accent2"/>
-            </w:tcBorders>
           </w:tcPr>
           <w:p>
             <w:pPr>
@@ -660,12 +544,6 @@
         <w:tc>
           <w:tcPr>
             <w:tcW w:w="2686" w:type="dxa"/>
-            <w:tcBorders>
-              <w:top w:val="double" w:sz="4" w:space="0" w:color="ED7D31" w:themeColor="accent2"/>
-              <w:left w:val="double" w:sz="4" w:space="0" w:color="ED7D31" w:themeColor="accent2"/>
-              <w:bottom w:val="double" w:sz="4" w:space="0" w:color="ED7D31" w:themeColor="accent2"/>
-              <w:right w:val="double" w:sz="4" w:space="0" w:color="ED7D31" w:themeColor="accent2"/>
-            </w:tcBorders>
           </w:tcPr>
           <w:p>
             <w:pPr>
@@ -688,12 +566,6 @@
         <w:tc>
           <w:tcPr>
             <w:tcW w:w="5788" w:type="dxa"/>
-            <w:tcBorders>
-              <w:top w:val="double" w:sz="4" w:space="0" w:color="ED7D31" w:themeColor="accent2"/>
-              <w:left w:val="double" w:sz="4" w:space="0" w:color="ED7D31" w:themeColor="accent2"/>
-              <w:bottom w:val="double" w:sz="4" w:space="0" w:color="ED7D31" w:themeColor="accent2"/>
-              <w:right w:val="double" w:sz="4" w:space="0" w:color="ED7D31" w:themeColor="accent2"/>
-            </w:tcBorders>
           </w:tcPr>
           <w:p>
             <w:pPr>
@@ -717,12 +589,6 @@
         <w:tc>
           <w:tcPr>
             <w:tcW w:w="2686" w:type="dxa"/>
-            <w:tcBorders>
-              <w:top w:val="double" w:sz="4" w:space="0" w:color="ED7D31" w:themeColor="accent2"/>
-              <w:left w:val="double" w:sz="4" w:space="0" w:color="ED7D31" w:themeColor="accent2"/>
-              <w:bottom w:val="double" w:sz="4" w:space="0" w:color="ED7D31" w:themeColor="accent2"/>
-              <w:right w:val="double" w:sz="4" w:space="0" w:color="ED7D31" w:themeColor="accent2"/>
-            </w:tcBorders>
           </w:tcPr>
           <w:p>
             <w:pPr>
@@ -745,12 +611,6 @@
         <w:tc>
           <w:tcPr>
             <w:tcW w:w="5788" w:type="dxa"/>
-            <w:tcBorders>
-              <w:top w:val="double" w:sz="4" w:space="0" w:color="ED7D31" w:themeColor="accent2"/>
-              <w:left w:val="double" w:sz="4" w:space="0" w:color="ED7D31" w:themeColor="accent2"/>
-              <w:bottom w:val="double" w:sz="4" w:space="0" w:color="ED7D31" w:themeColor="accent2"/>
-              <w:right w:val="double" w:sz="4" w:space="0" w:color="ED7D31" w:themeColor="accent2"/>
-            </w:tcBorders>
           </w:tcPr>
           <w:p>
             <w:pPr>
@@ -796,6 +656,7 @@
           <w:sz w:val="28"/>
           <w:szCs w:val="24"/>
         </w:rPr>
+        <w:lastRenderedPageBreak/>
         <w:t>DESCRIPCIÓ</w:t>
       </w:r>
       <w:r>
@@ -838,12 +699,6 @@
         <w:tc>
           <w:tcPr>
             <w:tcW w:w="2686" w:type="dxa"/>
-            <w:tcBorders>
-              <w:top w:val="double" w:sz="4" w:space="0" w:color="ED7D31" w:themeColor="accent2"/>
-              <w:left w:val="double" w:sz="4" w:space="0" w:color="ED7D31" w:themeColor="accent2"/>
-              <w:bottom w:val="double" w:sz="4" w:space="0" w:color="ED7D31" w:themeColor="accent2"/>
-              <w:right w:val="double" w:sz="4" w:space="0" w:color="ED7D31" w:themeColor="accent2"/>
-            </w:tcBorders>
           </w:tcPr>
           <w:p>
             <w:pPr>
@@ -864,12 +719,6 @@
         <w:tc>
           <w:tcPr>
             <w:tcW w:w="5788" w:type="dxa"/>
-            <w:tcBorders>
-              <w:top w:val="double" w:sz="4" w:space="0" w:color="ED7D31" w:themeColor="accent2"/>
-              <w:left w:val="double" w:sz="4" w:space="0" w:color="ED7D31" w:themeColor="accent2"/>
-              <w:bottom w:val="double" w:sz="4" w:space="0" w:color="ED7D31" w:themeColor="accent2"/>
-              <w:right w:val="double" w:sz="4" w:space="0" w:color="ED7D31" w:themeColor="accent2"/>
-            </w:tcBorders>
           </w:tcPr>
           <w:p>
             <w:pPr>
@@ -895,12 +744,6 @@
         <w:tc>
           <w:tcPr>
             <w:tcW w:w="2686" w:type="dxa"/>
-            <w:tcBorders>
-              <w:top w:val="double" w:sz="4" w:space="0" w:color="ED7D31" w:themeColor="accent2"/>
-              <w:left w:val="double" w:sz="4" w:space="0" w:color="ED7D31" w:themeColor="accent2"/>
-              <w:bottom w:val="double" w:sz="4" w:space="0" w:color="ED7D31" w:themeColor="accent2"/>
-              <w:right w:val="double" w:sz="4" w:space="0" w:color="ED7D31" w:themeColor="accent2"/>
-            </w:tcBorders>
           </w:tcPr>
           <w:p>
             <w:pPr>
@@ -921,12 +764,6 @@
         <w:tc>
           <w:tcPr>
             <w:tcW w:w="5788" w:type="dxa"/>
-            <w:tcBorders>
-              <w:top w:val="double" w:sz="4" w:space="0" w:color="ED7D31" w:themeColor="accent2"/>
-              <w:left w:val="double" w:sz="4" w:space="0" w:color="ED7D31" w:themeColor="accent2"/>
-              <w:bottom w:val="double" w:sz="4" w:space="0" w:color="ED7D31" w:themeColor="accent2"/>
-              <w:right w:val="double" w:sz="4" w:space="0" w:color="ED7D31" w:themeColor="accent2"/>
-            </w:tcBorders>
           </w:tcPr>
           <w:p>
             <w:pPr>
@@ -968,12 +805,6 @@
         <w:tc>
           <w:tcPr>
             <w:tcW w:w="2686" w:type="dxa"/>
-            <w:tcBorders>
-              <w:top w:val="double" w:sz="4" w:space="0" w:color="ED7D31" w:themeColor="accent2"/>
-              <w:left w:val="double" w:sz="4" w:space="0" w:color="ED7D31" w:themeColor="accent2"/>
-              <w:bottom w:val="double" w:sz="4" w:space="0" w:color="ED7D31" w:themeColor="accent2"/>
-              <w:right w:val="double" w:sz="4" w:space="0" w:color="ED7D31" w:themeColor="accent2"/>
-            </w:tcBorders>
           </w:tcPr>
           <w:p>
             <w:pPr>
@@ -994,12 +825,6 @@
         <w:tc>
           <w:tcPr>
             <w:tcW w:w="5788" w:type="dxa"/>
-            <w:tcBorders>
-              <w:top w:val="double" w:sz="4" w:space="0" w:color="ED7D31" w:themeColor="accent2"/>
-              <w:left w:val="double" w:sz="4" w:space="0" w:color="ED7D31" w:themeColor="accent2"/>
-              <w:bottom w:val="double" w:sz="4" w:space="0" w:color="ED7D31" w:themeColor="accent2"/>
-              <w:right w:val="double" w:sz="4" w:space="0" w:color="ED7D31" w:themeColor="accent2"/>
-            </w:tcBorders>
           </w:tcPr>
           <w:p>
             <w:pPr>
@@ -1061,12 +886,6 @@
         <w:tc>
           <w:tcPr>
             <w:tcW w:w="2686" w:type="dxa"/>
-            <w:tcBorders>
-              <w:top w:val="double" w:sz="4" w:space="0" w:color="ED7D31" w:themeColor="accent2"/>
-              <w:left w:val="double" w:sz="4" w:space="0" w:color="ED7D31" w:themeColor="accent2"/>
-              <w:bottom w:val="double" w:sz="4" w:space="0" w:color="ED7D31" w:themeColor="accent2"/>
-              <w:right w:val="double" w:sz="4" w:space="0" w:color="ED7D31" w:themeColor="accent2"/>
-            </w:tcBorders>
           </w:tcPr>
           <w:p>
             <w:pPr>
@@ -1087,12 +906,6 @@
         <w:tc>
           <w:tcPr>
             <w:tcW w:w="5788" w:type="dxa"/>
-            <w:tcBorders>
-              <w:top w:val="double" w:sz="4" w:space="0" w:color="ED7D31" w:themeColor="accent2"/>
-              <w:left w:val="double" w:sz="4" w:space="0" w:color="ED7D31" w:themeColor="accent2"/>
-              <w:bottom w:val="double" w:sz="4" w:space="0" w:color="ED7D31" w:themeColor="accent2"/>
-              <w:right w:val="double" w:sz="4" w:space="0" w:color="ED7D31" w:themeColor="accent2"/>
-            </w:tcBorders>
           </w:tcPr>
           <w:p>
             <w:pPr>
@@ -1116,12 +929,6 @@
         <w:tc>
           <w:tcPr>
             <w:tcW w:w="2686" w:type="dxa"/>
-            <w:tcBorders>
-              <w:top w:val="double" w:sz="4" w:space="0" w:color="ED7D31" w:themeColor="accent2"/>
-              <w:left w:val="double" w:sz="4" w:space="0" w:color="ED7D31" w:themeColor="accent2"/>
-              <w:bottom w:val="double" w:sz="4" w:space="0" w:color="ED7D31" w:themeColor="accent2"/>
-              <w:right w:val="double" w:sz="4" w:space="0" w:color="ED7D31" w:themeColor="accent2"/>
-            </w:tcBorders>
           </w:tcPr>
           <w:p>
             <w:pPr>
@@ -1142,12 +949,6 @@
         <w:tc>
           <w:tcPr>
             <w:tcW w:w="5788" w:type="dxa"/>
-            <w:tcBorders>
-              <w:top w:val="double" w:sz="4" w:space="0" w:color="ED7D31" w:themeColor="accent2"/>
-              <w:left w:val="double" w:sz="4" w:space="0" w:color="ED7D31" w:themeColor="accent2"/>
-              <w:bottom w:val="double" w:sz="4" w:space="0" w:color="ED7D31" w:themeColor="accent2"/>
-              <w:right w:val="double" w:sz="4" w:space="0" w:color="ED7D31" w:themeColor="accent2"/>
-            </w:tcBorders>
           </w:tcPr>
           <w:p>
             <w:pPr>
@@ -1165,12 +966,6 @@
         <w:tc>
           <w:tcPr>
             <w:tcW w:w="2686" w:type="dxa"/>
-            <w:tcBorders>
-              <w:top w:val="double" w:sz="4" w:space="0" w:color="ED7D31" w:themeColor="accent2"/>
-              <w:left w:val="double" w:sz="4" w:space="0" w:color="ED7D31" w:themeColor="accent2"/>
-              <w:bottom w:val="double" w:sz="4" w:space="0" w:color="ED7D31" w:themeColor="accent2"/>
-              <w:right w:val="double" w:sz="4" w:space="0" w:color="ED7D31" w:themeColor="accent2"/>
-            </w:tcBorders>
           </w:tcPr>
           <w:p>
             <w:pPr>
@@ -1191,12 +986,6 @@
         <w:tc>
           <w:tcPr>
             <w:tcW w:w="5788" w:type="dxa"/>
-            <w:tcBorders>
-              <w:top w:val="double" w:sz="4" w:space="0" w:color="ED7D31" w:themeColor="accent2"/>
-              <w:left w:val="double" w:sz="4" w:space="0" w:color="ED7D31" w:themeColor="accent2"/>
-              <w:bottom w:val="double" w:sz="4" w:space="0" w:color="ED7D31" w:themeColor="accent2"/>
-              <w:right w:val="double" w:sz="4" w:space="0" w:color="ED7D31" w:themeColor="accent2"/>
-            </w:tcBorders>
           </w:tcPr>
           <w:p>
             <w:pPr>
@@ -1286,12 +1075,6 @@
         <w:tc>
           <w:tcPr>
             <w:tcW w:w="2686" w:type="dxa"/>
-            <w:tcBorders>
-              <w:top w:val="double" w:sz="4" w:space="0" w:color="ED7D31" w:themeColor="accent2"/>
-              <w:left w:val="double" w:sz="4" w:space="0" w:color="ED7D31" w:themeColor="accent2"/>
-              <w:bottom w:val="double" w:sz="4" w:space="0" w:color="ED7D31" w:themeColor="accent2"/>
-              <w:right w:val="double" w:sz="4" w:space="0" w:color="ED7D31" w:themeColor="accent2"/>
-            </w:tcBorders>
           </w:tcPr>
           <w:p>
             <w:pPr>
@@ -1312,12 +1095,6 @@
         <w:tc>
           <w:tcPr>
             <w:tcW w:w="5788" w:type="dxa"/>
-            <w:tcBorders>
-              <w:top w:val="double" w:sz="4" w:space="0" w:color="ED7D31" w:themeColor="accent2"/>
-              <w:left w:val="double" w:sz="4" w:space="0" w:color="ED7D31" w:themeColor="accent2"/>
-              <w:bottom w:val="double" w:sz="4" w:space="0" w:color="ED7D31" w:themeColor="accent2"/>
-              <w:right w:val="double" w:sz="4" w:space="0" w:color="ED7D31" w:themeColor="accent2"/>
-            </w:tcBorders>
           </w:tcPr>
           <w:p>
             <w:pPr>
@@ -1335,12 +1112,6 @@
         <w:tc>
           <w:tcPr>
             <w:tcW w:w="2686" w:type="dxa"/>
-            <w:tcBorders>
-              <w:top w:val="double" w:sz="4" w:space="0" w:color="ED7D31" w:themeColor="accent2"/>
-              <w:left w:val="double" w:sz="4" w:space="0" w:color="ED7D31" w:themeColor="accent2"/>
-              <w:bottom w:val="double" w:sz="4" w:space="0" w:color="ED7D31" w:themeColor="accent2"/>
-              <w:right w:val="double" w:sz="4" w:space="0" w:color="ED7D31" w:themeColor="accent2"/>
-            </w:tcBorders>
           </w:tcPr>
           <w:p>
             <w:pPr>
@@ -1363,12 +1134,6 @@
         <w:tc>
           <w:tcPr>
             <w:tcW w:w="5788" w:type="dxa"/>
-            <w:tcBorders>
-              <w:top w:val="double" w:sz="4" w:space="0" w:color="ED7D31" w:themeColor="accent2"/>
-              <w:left w:val="double" w:sz="4" w:space="0" w:color="ED7D31" w:themeColor="accent2"/>
-              <w:bottom w:val="double" w:sz="4" w:space="0" w:color="ED7D31" w:themeColor="accent2"/>
-              <w:right w:val="double" w:sz="4" w:space="0" w:color="ED7D31" w:themeColor="accent2"/>
-            </w:tcBorders>
           </w:tcPr>
           <w:p>
             <w:pPr>
@@ -1392,12 +1157,6 @@
         <w:tc>
           <w:tcPr>
             <w:tcW w:w="2686" w:type="dxa"/>
-            <w:tcBorders>
-              <w:top w:val="double" w:sz="4" w:space="0" w:color="ED7D31" w:themeColor="accent2"/>
-              <w:left w:val="double" w:sz="4" w:space="0" w:color="ED7D31" w:themeColor="accent2"/>
-              <w:bottom w:val="double" w:sz="4" w:space="0" w:color="ED7D31" w:themeColor="accent2"/>
-              <w:right w:val="double" w:sz="4" w:space="0" w:color="ED7D31" w:themeColor="accent2"/>
-            </w:tcBorders>
           </w:tcPr>
           <w:p>
             <w:pPr>
@@ -1420,12 +1179,6 @@
         <w:tc>
           <w:tcPr>
             <w:tcW w:w="5788" w:type="dxa"/>
-            <w:tcBorders>
-              <w:top w:val="double" w:sz="4" w:space="0" w:color="ED7D31" w:themeColor="accent2"/>
-              <w:left w:val="double" w:sz="4" w:space="0" w:color="ED7D31" w:themeColor="accent2"/>
-              <w:bottom w:val="double" w:sz="4" w:space="0" w:color="ED7D31" w:themeColor="accent2"/>
-              <w:right w:val="double" w:sz="4" w:space="0" w:color="ED7D31" w:themeColor="accent2"/>
-            </w:tcBorders>
           </w:tcPr>
           <w:p>
             <w:pPr>
@@ -1502,12 +1255,6 @@
         <w:tc>
           <w:tcPr>
             <w:tcW w:w="2686" w:type="dxa"/>
-            <w:tcBorders>
-              <w:top w:val="double" w:sz="4" w:space="0" w:color="ED7D31" w:themeColor="accent2"/>
-              <w:left w:val="double" w:sz="4" w:space="0" w:color="ED7D31" w:themeColor="accent2"/>
-              <w:bottom w:val="double" w:sz="4" w:space="0" w:color="ED7D31" w:themeColor="accent2"/>
-              <w:right w:val="double" w:sz="4" w:space="0" w:color="ED7D31" w:themeColor="accent2"/>
-            </w:tcBorders>
           </w:tcPr>
           <w:p>
             <w:pPr>
@@ -1528,12 +1275,6 @@
         <w:tc>
           <w:tcPr>
             <w:tcW w:w="5788" w:type="dxa"/>
-            <w:tcBorders>
-              <w:top w:val="double" w:sz="4" w:space="0" w:color="ED7D31" w:themeColor="accent2"/>
-              <w:left w:val="double" w:sz="4" w:space="0" w:color="ED7D31" w:themeColor="accent2"/>
-              <w:bottom w:val="double" w:sz="4" w:space="0" w:color="ED7D31" w:themeColor="accent2"/>
-              <w:right w:val="double" w:sz="4" w:space="0" w:color="ED7D31" w:themeColor="accent2"/>
-            </w:tcBorders>
           </w:tcPr>
           <w:p>
             <w:pPr>
@@ -1559,12 +1300,6 @@
         <w:tc>
           <w:tcPr>
             <w:tcW w:w="2686" w:type="dxa"/>
-            <w:tcBorders>
-              <w:top w:val="double" w:sz="4" w:space="0" w:color="ED7D31" w:themeColor="accent2"/>
-              <w:left w:val="double" w:sz="4" w:space="0" w:color="ED7D31" w:themeColor="accent2"/>
-              <w:bottom w:val="double" w:sz="4" w:space="0" w:color="ED7D31" w:themeColor="accent2"/>
-              <w:right w:val="double" w:sz="4" w:space="0" w:color="ED7D31" w:themeColor="accent2"/>
-            </w:tcBorders>
           </w:tcPr>
           <w:p>
             <w:pPr>
@@ -1585,12 +1320,6 @@
         <w:tc>
           <w:tcPr>
             <w:tcW w:w="5788" w:type="dxa"/>
-            <w:tcBorders>
-              <w:top w:val="double" w:sz="4" w:space="0" w:color="ED7D31" w:themeColor="accent2"/>
-              <w:left w:val="double" w:sz="4" w:space="0" w:color="ED7D31" w:themeColor="accent2"/>
-              <w:bottom w:val="double" w:sz="4" w:space="0" w:color="ED7D31" w:themeColor="accent2"/>
-              <w:right w:val="double" w:sz="4" w:space="0" w:color="ED7D31" w:themeColor="accent2"/>
-            </w:tcBorders>
           </w:tcPr>
           <w:p>
             <w:pPr>
@@ -1659,12 +1388,6 @@
         <w:tc>
           <w:tcPr>
             <w:tcW w:w="2686" w:type="dxa"/>
-            <w:tcBorders>
-              <w:top w:val="double" w:sz="4" w:space="0" w:color="ED7D31" w:themeColor="accent2"/>
-              <w:left w:val="double" w:sz="4" w:space="0" w:color="ED7D31" w:themeColor="accent2"/>
-              <w:bottom w:val="double" w:sz="4" w:space="0" w:color="ED7D31" w:themeColor="accent2"/>
-              <w:right w:val="double" w:sz="4" w:space="0" w:color="ED7D31" w:themeColor="accent2"/>
-            </w:tcBorders>
           </w:tcPr>
           <w:p>
             <w:pPr>
@@ -1685,12 +1408,6 @@
         <w:tc>
           <w:tcPr>
             <w:tcW w:w="5788" w:type="dxa"/>
-            <w:tcBorders>
-              <w:top w:val="double" w:sz="4" w:space="0" w:color="ED7D31" w:themeColor="accent2"/>
-              <w:left w:val="double" w:sz="4" w:space="0" w:color="ED7D31" w:themeColor="accent2"/>
-              <w:bottom w:val="double" w:sz="4" w:space="0" w:color="ED7D31" w:themeColor="accent2"/>
-              <w:right w:val="double" w:sz="4" w:space="0" w:color="ED7D31" w:themeColor="accent2"/>
-            </w:tcBorders>
           </w:tcPr>
           <w:p>
             <w:pPr>
@@ -1735,12 +1452,6 @@
         <w:tc>
           <w:tcPr>
             <w:tcW w:w="2686" w:type="dxa"/>
-            <w:tcBorders>
-              <w:top w:val="double" w:sz="4" w:space="0" w:color="ED7D31" w:themeColor="accent2"/>
-              <w:left w:val="double" w:sz="4" w:space="0" w:color="ED7D31" w:themeColor="accent2"/>
-              <w:bottom w:val="double" w:sz="4" w:space="0" w:color="ED7D31" w:themeColor="accent2"/>
-              <w:right w:val="double" w:sz="4" w:space="0" w:color="ED7D31" w:themeColor="accent2"/>
-            </w:tcBorders>
           </w:tcPr>
           <w:p>
             <w:pPr>
@@ -1761,12 +1472,6 @@
         <w:tc>
           <w:tcPr>
             <w:tcW w:w="5788" w:type="dxa"/>
-            <w:tcBorders>
-              <w:top w:val="double" w:sz="4" w:space="0" w:color="ED7D31" w:themeColor="accent2"/>
-              <w:left w:val="double" w:sz="4" w:space="0" w:color="ED7D31" w:themeColor="accent2"/>
-              <w:bottom w:val="double" w:sz="4" w:space="0" w:color="ED7D31" w:themeColor="accent2"/>
-              <w:right w:val="double" w:sz="4" w:space="0" w:color="ED7D31" w:themeColor="accent2"/>
-            </w:tcBorders>
           </w:tcPr>
           <w:p>
             <w:pPr>
@@ -1809,12 +1514,6 @@
         <w:tc>
           <w:tcPr>
             <w:tcW w:w="2686" w:type="dxa"/>
-            <w:tcBorders>
-              <w:top w:val="double" w:sz="4" w:space="0" w:color="ED7D31" w:themeColor="accent2"/>
-              <w:left w:val="double" w:sz="4" w:space="0" w:color="ED7D31" w:themeColor="accent2"/>
-              <w:bottom w:val="double" w:sz="4" w:space="0" w:color="ED7D31" w:themeColor="accent2"/>
-              <w:right w:val="double" w:sz="4" w:space="0" w:color="ED7D31" w:themeColor="accent2"/>
-            </w:tcBorders>
           </w:tcPr>
           <w:p>
             <w:pPr>
@@ -1835,12 +1534,6 @@
         <w:tc>
           <w:tcPr>
             <w:tcW w:w="5788" w:type="dxa"/>
-            <w:tcBorders>
-              <w:top w:val="double" w:sz="4" w:space="0" w:color="ED7D31" w:themeColor="accent2"/>
-              <w:left w:val="double" w:sz="4" w:space="0" w:color="ED7D31" w:themeColor="accent2"/>
-              <w:bottom w:val="double" w:sz="4" w:space="0" w:color="ED7D31" w:themeColor="accent2"/>
-              <w:right w:val="double" w:sz="4" w:space="0" w:color="ED7D31" w:themeColor="accent2"/>
-            </w:tcBorders>
           </w:tcPr>
           <w:p>
             <w:pPr>
@@ -1976,12 +1669,6 @@
         <w:tc>
           <w:tcPr>
             <w:tcW w:w="2686" w:type="dxa"/>
-            <w:tcBorders>
-              <w:top w:val="double" w:sz="4" w:space="0" w:color="ED7D31" w:themeColor="accent2"/>
-              <w:left w:val="double" w:sz="4" w:space="0" w:color="ED7D31" w:themeColor="accent2"/>
-              <w:bottom w:val="double" w:sz="4" w:space="0" w:color="ED7D31" w:themeColor="accent2"/>
-              <w:right w:val="double" w:sz="4" w:space="0" w:color="ED7D31" w:themeColor="accent2"/>
-            </w:tcBorders>
           </w:tcPr>
           <w:p>
             <w:pPr>
@@ -2002,12 +1689,6 @@
         <w:tc>
           <w:tcPr>
             <w:tcW w:w="5788" w:type="dxa"/>
-            <w:tcBorders>
-              <w:top w:val="double" w:sz="4" w:space="0" w:color="ED7D31" w:themeColor="accent2"/>
-              <w:left w:val="double" w:sz="4" w:space="0" w:color="ED7D31" w:themeColor="accent2"/>
-              <w:bottom w:val="double" w:sz="4" w:space="0" w:color="ED7D31" w:themeColor="accent2"/>
-              <w:right w:val="double" w:sz="4" w:space="0" w:color="ED7D31" w:themeColor="accent2"/>
-            </w:tcBorders>
           </w:tcPr>
           <w:p>
             <w:pPr>
@@ -2074,12 +1755,6 @@
         <w:tc>
           <w:tcPr>
             <w:tcW w:w="2686" w:type="dxa"/>
-            <w:tcBorders>
-              <w:top w:val="double" w:sz="4" w:space="0" w:color="ED7D31" w:themeColor="accent2"/>
-              <w:left w:val="double" w:sz="4" w:space="0" w:color="ED7D31" w:themeColor="accent2"/>
-              <w:bottom w:val="double" w:sz="4" w:space="0" w:color="ED7D31" w:themeColor="accent2"/>
-              <w:right w:val="double" w:sz="4" w:space="0" w:color="ED7D31" w:themeColor="accent2"/>
-            </w:tcBorders>
           </w:tcPr>
           <w:p>
             <w:pPr>
@@ -2102,12 +1777,6 @@
         <w:tc>
           <w:tcPr>
             <w:tcW w:w="5788" w:type="dxa"/>
-            <w:tcBorders>
-              <w:top w:val="double" w:sz="4" w:space="0" w:color="ED7D31" w:themeColor="accent2"/>
-              <w:left w:val="double" w:sz="4" w:space="0" w:color="ED7D31" w:themeColor="accent2"/>
-              <w:bottom w:val="double" w:sz="4" w:space="0" w:color="ED7D31" w:themeColor="accent2"/>
-              <w:right w:val="double" w:sz="4" w:space="0" w:color="ED7D31" w:themeColor="accent2"/>
-            </w:tcBorders>
           </w:tcPr>
           <w:p>
             <w:pPr>
@@ -2131,8 +1800,6 @@
           <w:color w:val="002060"/>
         </w:rPr>
       </w:pPr>
-      <w:bookmarkStart w:id="0" w:name="_GoBack"/>
-      <w:bookmarkEnd w:id="0"/>
     </w:p>
     <w:sectPr>
       <w:pgSz w:w="11906" w:h="16838"/>
@@ -3503,19 +3170,19 @@
     <w:name w:val="Table Grid"/>
     <w:basedOn w:val="Tablanormal"/>
     <w:uiPriority w:val="39"/>
-    <w:rsid w:val="003C2DB4"/>
+    <w:rsid w:val="00E21B8D"/>
     <w:pPr>
       <w:spacing w:after="0" w:line="240" w:lineRule="auto"/>
     </w:pPr>
     <w:tblPr>
       <w:tblInd w:w="0" w:type="dxa"/>
       <w:tblBorders>
-        <w:top w:val="single" w:sz="4" w:space="0" w:color="auto"/>
-        <w:left w:val="single" w:sz="4" w:space="0" w:color="auto"/>
-        <w:bottom w:val="single" w:sz="4" w:space="0" w:color="auto"/>
-        <w:right w:val="single" w:sz="4" w:space="0" w:color="auto"/>
-        <w:insideH w:val="single" w:sz="4" w:space="0" w:color="auto"/>
-        <w:insideV w:val="single" w:sz="4" w:space="0" w:color="auto"/>
+        <w:top w:val="double" w:sz="4" w:space="0" w:color="4472C4" w:themeColor="accent5"/>
+        <w:left w:val="double" w:sz="4" w:space="0" w:color="4472C4" w:themeColor="accent5"/>
+        <w:bottom w:val="double" w:sz="4" w:space="0" w:color="4472C4" w:themeColor="accent5"/>
+        <w:right w:val="double" w:sz="4" w:space="0" w:color="4472C4" w:themeColor="accent5"/>
+        <w:insideH w:val="double" w:sz="4" w:space="0" w:color="4472C4" w:themeColor="accent5"/>
+        <w:insideV w:val="double" w:sz="4" w:space="0" w:color="4472C4" w:themeColor="accent5"/>
       </w:tblBorders>
       <w:tblCellMar>
         <w:top w:w="0" w:type="dxa"/>

</xml_diff>